<commit_message>
Draft 2 plus pdf
</commit_message>
<xml_diff>
--- a/UditPathakReboot.docx
+++ b/UditPathakReboot.docx
@@ -227,7 +227,25 @@
           <w:sz w:val="20"/>
           <w:szCs w:val="20"/>
         </w:rPr>
-        <w:t xml:space="preserve"> PGDM with IIM Lucknow.</w:t>
+        <w:t xml:space="preserve"> PGDM </w:t>
+      </w:r>
+      <w:r>
+        <w:rPr>
+          <w:i/>
+          <w:sz w:val="20"/>
+          <w:szCs w:val="20"/>
+        </w:rPr>
+        <w:t>from</w:t>
+      </w:r>
+      <w:bookmarkStart w:id="0" w:name="_GoBack"/>
+      <w:bookmarkEnd w:id="0"/>
+      <w:r>
+        <w:rPr>
+          <w:i/>
+          <w:sz w:val="20"/>
+          <w:szCs w:val="20"/>
+        </w:rPr>
+        <w:t xml:space="preserve"> IIM Lucknow.</w:t>
       </w:r>
     </w:p>
     <w:p>
@@ -516,7 +534,7 @@
           <w:sz w:val="20"/>
           <w:szCs w:val="20"/>
         </w:rPr>
-        <w:t>JavaScript</w:t>
+        <w:t>JavaScript (</w:t>
       </w:r>
       <w:r>
         <w:rPr>
@@ -524,6 +542,30 @@
           <w:sz w:val="20"/>
           <w:szCs w:val="20"/>
         </w:rPr>
+        <w:t>E</w:t>
+      </w:r>
+      <w:r>
+        <w:rPr>
+          <w:rFonts w:ascii="Calibri" w:eastAsia="Calibri" w:hAnsi="Calibri" w:cs="Times New Roman"/>
+          <w:sz w:val="20"/>
+          <w:szCs w:val="20"/>
+        </w:rPr>
+        <w:t>S</w:t>
+      </w:r>
+      <w:r>
+        <w:rPr>
+          <w:rFonts w:ascii="Calibri" w:eastAsia="Calibri" w:hAnsi="Calibri" w:cs="Times New Roman"/>
+          <w:sz w:val="20"/>
+          <w:szCs w:val="20"/>
+        </w:rPr>
+        <w:t>201</w:t>
+      </w:r>
+      <w:r>
+        <w:rPr>
+          <w:rFonts w:ascii="Calibri" w:eastAsia="Calibri" w:hAnsi="Calibri" w:cs="Times New Roman"/>
+          <w:sz w:val="20"/>
+          <w:szCs w:val="20"/>
+        </w:rPr>
         <w:t>6</w:t>
       </w:r>
       <w:r>
@@ -532,6 +574,14 @@
           <w:sz w:val="20"/>
           <w:szCs w:val="20"/>
         </w:rPr>
+        <w:t>)</w:t>
+      </w:r>
+      <w:r>
+        <w:rPr>
+          <w:rFonts w:ascii="Calibri" w:eastAsia="Calibri" w:hAnsi="Calibri" w:cs="Times New Roman"/>
+          <w:sz w:val="20"/>
+          <w:szCs w:val="20"/>
+        </w:rPr>
         <w:t>, HTML</w:t>
       </w:r>
       <w:r>
@@ -598,6 +648,16 @@
         </w:rPr>
         <w:t>,</w:t>
       </w:r>
+    </w:p>
+    <w:p>
+      <w:pPr>
+        <w:ind w:left="284" w:hanging="284"/>
+        <w:rPr>
+          <w:rFonts w:ascii="Calibri" w:hAnsi="Calibri"/>
+          <w:sz w:val="20"/>
+          <w:szCs w:val="19"/>
+        </w:rPr>
+      </w:pPr>
       <w:r>
         <w:rPr>
           <w:rFonts w:ascii="Calibri" w:eastAsia="Calibri" w:hAnsi="Calibri" w:cs="Times New Roman"/>
@@ -605,6 +665,15 @@
           <w:sz w:val="20"/>
           <w:szCs w:val="20"/>
         </w:rPr>
+        <w:t>Apache</w:t>
+      </w:r>
+      <w:r>
+        <w:rPr>
+          <w:rFonts w:ascii="Calibri" w:eastAsia="Calibri" w:hAnsi="Calibri" w:cs="Times New Roman"/>
+          <w:bCs/>
+          <w:sz w:val="20"/>
+          <w:szCs w:val="20"/>
+        </w:rPr>
         <w:t xml:space="preserve"> </w:t>
       </w:r>
       <w:r>
@@ -614,18 +683,8 @@
           <w:sz w:val="20"/>
           <w:szCs w:val="20"/>
         </w:rPr>
-        <w:t>Apache</w:t>
-      </w:r>
-    </w:p>
-    <w:p>
-      <w:pPr>
-        <w:ind w:left="284" w:hanging="284"/>
-        <w:rPr>
-          <w:rFonts w:ascii="Calibri" w:hAnsi="Calibri"/>
-          <w:sz w:val="20"/>
-          <w:szCs w:val="19"/>
-        </w:rPr>
-      </w:pPr>
+        <w:t>Hadoop, Apache Spark, Apache Hive</w:t>
+      </w:r>
       <w:r>
         <w:rPr>
           <w:rFonts w:ascii="Calibri" w:eastAsia="Calibri" w:hAnsi="Calibri" w:cs="Times New Roman"/>
@@ -633,28 +692,8 @@
           <w:sz w:val="20"/>
           <w:szCs w:val="20"/>
         </w:rPr>
-        <w:t>Hadoop,</w:t>
-      </w:r>
-      <w:r>
-        <w:rPr>
-          <w:rFonts w:ascii="Calibri" w:eastAsia="Calibri" w:hAnsi="Calibri" w:cs="Times New Roman"/>
-          <w:bCs/>
-          <w:sz w:val="20"/>
-          <w:szCs w:val="20"/>
-        </w:rPr>
-        <w:t xml:space="preserve"> Apache Spark, Apache Hive</w:t>
-      </w:r>
-      <w:r>
-        <w:rPr>
-          <w:rFonts w:ascii="Calibri" w:eastAsia="Calibri" w:hAnsi="Calibri" w:cs="Times New Roman"/>
-          <w:bCs/>
-          <w:sz w:val="20"/>
-          <w:szCs w:val="20"/>
-        </w:rPr>
         <w:t>, Wordpress</w:t>
       </w:r>
-      <w:bookmarkStart w:id="0" w:name="_GoBack"/>
-      <w:bookmarkEnd w:id="0"/>
       <w:r>
         <w:rPr>
           <w:rFonts w:ascii="Calibri" w:eastAsia="Calibri" w:hAnsi="Calibri" w:cs="Times New Roman"/>

</xml_diff>

<commit_message>
Draft 3 plus pdf
</commit_message>
<xml_diff>
--- a/UditPathakReboot.docx
+++ b/UditPathakReboot.docx
@@ -237,8 +237,6 @@
         </w:rPr>
         <w:t>from</w:t>
       </w:r>
-      <w:bookmarkStart w:id="0" w:name="_GoBack"/>
-      <w:bookmarkEnd w:id="0"/>
       <w:r>
         <w:rPr>
           <w:i/>
@@ -813,6 +811,26 @@
         </w:rPr>
         <w:t>, LAMP stack</w:t>
       </w:r>
+      <w:r>
+        <w:rPr>
+          <w:rFonts w:ascii="Calibri" w:eastAsia="Calibri" w:hAnsi="Calibri" w:cs="Times New Roman"/>
+          <w:bCs/>
+          <w:sz w:val="20"/>
+          <w:szCs w:val="20"/>
+        </w:rPr>
+        <w:t xml:space="preserve">, Azure Devops, AWS EBS, AWS </w:t>
+      </w:r>
+      <w:r>
+        <w:rPr>
+          <w:rFonts w:ascii="Calibri" w:eastAsia="Calibri" w:hAnsi="Calibri" w:cs="Times New Roman"/>
+          <w:bCs/>
+          <w:sz w:val="20"/>
+          <w:szCs w:val="20"/>
+        </w:rPr>
+        <w:t>EC2</w:t>
+      </w:r>
+      <w:bookmarkStart w:id="0" w:name="_GoBack"/>
+      <w:bookmarkEnd w:id="0"/>
       <w:r>
         <w:rPr>
           <w:rFonts w:ascii="Calibri" w:eastAsia="Calibri" w:hAnsi="Calibri" w:cs="Times New Roman"/>

</xml_diff>